<commit_message>
Lab 2 and Lab 3
</commit_message>
<xml_diff>
--- a/Lab 1/Овчинников Д. О. Лабораторная 1.docx
+++ b/Lab 1/Овчинников Д. О. Лабораторная 1.docx
@@ -296,7 +296,7 @@
           <w:b/>
           <w:bCs/>
         </w:rPr>
-        <w:t>Введение в функциональное программирование и Scala</w:t>
+        <w:t>Работа с Linux: терминал и администрирование</w:t>
       </w:r>
       <w:r>
         <w:rPr>
@@ -1290,27 +1290,32 @@
         <w:jc w:val="center"/>
         <w:rPr>
           <w:rFonts w:cs="Times New Roman"/>
+        </w:rPr>
+      </w:pPr>
+      <w:r>
+        <w:rPr>
+          <w:rFonts w:cs="Times New Roman"/>
+        </w:rPr>
+        <w:t xml:space="preserve">Рис. 4 – </w:t>
+      </w:r>
+      <w:r>
+        <w:rPr>
+          <w:rFonts w:cs="Times New Roman"/>
+        </w:rPr>
+        <w:t xml:space="preserve">установка </w:t>
+      </w:r>
+      <w:r>
+        <w:rPr>
+          <w:rFonts w:cs="Times New Roman"/>
           <w:lang w:val="en-US"/>
         </w:rPr>
-      </w:pPr>
-      <w:r>
-        <w:rPr>
-          <w:rFonts w:cs="Times New Roman"/>
-        </w:rPr>
-        <w:t xml:space="preserve">Рис. 4 – </w:t>
-      </w:r>
-      <w:r>
-        <w:rPr>
-          <w:rFonts w:cs="Times New Roman"/>
-        </w:rPr>
-        <w:t xml:space="preserve">установка </w:t>
-      </w:r>
-      <w:r>
-        <w:rPr>
-          <w:rFonts w:cs="Times New Roman"/>
-          <w:lang w:val="en-US"/>
-        </w:rPr>
-        <w:t>sbt.</w:t>
+        <w:t>sbt</w:t>
+      </w:r>
+      <w:r>
+        <w:rPr>
+          <w:rFonts w:cs="Times New Roman"/>
+        </w:rPr>
+        <w:t>.</w:t>
       </w:r>
     </w:p>
     <w:p>
@@ -2265,14 +2270,7 @@
           <w:b/>
           <w:bCs/>
         </w:rPr>
-        <w:t>С</w:t>
-      </w:r>
-      <w:r>
-        <w:rPr>
-          <w:b/>
-          <w:bCs/>
-        </w:rPr>
-        <w:t>оздать и развернуть небольшое консольное приложение.</w:t>
+        <w:t>Создать и развернуть небольшое консольное приложение.</w:t>
       </w:r>
     </w:p>
     <w:p>
@@ -2463,13 +2461,7 @@
         <w:rPr>
           <w:rFonts w:cs="Times New Roman"/>
         </w:rPr>
-        <w:t>вторая</w:t>
-      </w:r>
-      <w:r>
-        <w:rPr>
-          <w:rFonts w:cs="Times New Roman"/>
-        </w:rPr>
-        <w:t xml:space="preserve"> часть приложения </w:t>
+        <w:t xml:space="preserve">вторая часть приложения </w:t>
       </w:r>
       <w:r>
         <w:rPr>
@@ -2645,13 +2637,7 @@
         <w:rPr>
           <w:rFonts w:cs="Times New Roman"/>
         </w:rPr>
-        <w:t xml:space="preserve"> проделав работу, мы </w:t>
-      </w:r>
-      <w:r>
-        <w:rPr>
-          <w:rFonts w:cs="Times New Roman"/>
-        </w:rPr>
-        <w:t>п</w:t>
+        <w:t xml:space="preserve"> проделав работу, мы п</w:t>
       </w:r>
       <w:r>
         <w:rPr>
@@ -2711,13 +2697,7 @@
         <w:rPr>
           <w:rFonts w:cs="Times New Roman"/>
         </w:rPr>
-        <w:t xml:space="preserve"> </w:t>
-      </w:r>
-      <w:r>
-        <w:rPr>
-          <w:rFonts w:cs="Times New Roman"/>
-        </w:rPr>
-        <w:t>Н</w:t>
+        <w:t xml:space="preserve"> Н</w:t>
       </w:r>
       <w:r>
         <w:rPr>

</xml_diff>